<commit_message>
FIX: read_spec.hpp(read rect by 2 points)
</commit_message>
<xml_diff>
--- a/proj1/project_1.docx
+++ b/proj1/project_1.docx
@@ -1,6 +1,6 @@
 
 <file path=word/document.xml><?xml version="1.0" encoding="utf-8"?>
-<w:document xmlns:wpc="http://schemas.microsoft.com/office/word/2010/wordprocessingCanvas" xmlns:cx="http://schemas.microsoft.com/office/drawing/2014/chartex" xmlns:cx1="http://schemas.microsoft.com/office/drawing/2015/9/8/chartex" xmlns:cx2="http://schemas.microsoft.com/office/drawing/2015/10/21/chartex" xmlns:cx3="http://schemas.microsoft.com/office/drawing/2016/5/9/chartex" xmlns:cx4="http://schemas.microsoft.com/office/drawing/2016/5/10/chartex" xmlns:cx5="http://schemas.microsoft.com/office/drawing/2016/5/11/chartex" xmlns:cx6="http://schemas.microsoft.com/office/drawing/2016/5/12/chartex" xmlns:cx7="http://schemas.microsoft.com/office/drawing/2016/5/13/chartex" xmlns:cx8="http://schemas.microsoft.com/office/drawing/2016/5/14/chartex" xmlns:mc="http://schemas.openxmlformats.org/markup-compatibility/2006" xmlns:aink="http://schemas.microsoft.com/office/drawing/2016/ink" xmlns:am3d="http://schemas.microsoft.com/office/drawing/2017/model3d" xmlns:o="urn:schemas-microsoft-com:office:office" xmlns:oel="http://schemas.microsoft.com/office/2019/extlst" xmlns:r="http://schemas.openxmlformats.org/officeDocument/2006/relationships" xmlns:m="http://schemas.openxmlformats.org/officeDocument/2006/math" xmlns:v="urn:schemas-microsoft-com:vml" xmlns:wp14="http://schemas.microsoft.com/office/word/2010/wordprocessingDrawing" xmlns:wp="http://schemas.openxmlformats.org/drawingml/2006/wordprocessingDrawing" xmlns:w10="urn:schemas-microsoft-com:office:word" xmlns:w="http://schemas.openxmlformats.org/wordprocessingml/2006/main" xmlns:w14="http://schemas.microsoft.com/office/word/2010/wordml" xmlns:w15="http://schemas.microsoft.com/office/word/2012/wordml" xmlns:w16cex="http://schemas.microsoft.com/office/word/2018/wordml/cex" xmlns:w16cid="http://schemas.microsoft.com/office/word/2016/wordml/cid" xmlns:w16="http://schemas.microsoft.com/office/word/2018/wordml" xmlns:w16sdtdh="http://schemas.microsoft.com/office/word/2020/wordml/sdtdatahash" xmlns:w16se="http://schemas.microsoft.com/office/word/2015/wordml/symex" xmlns:wpg="http://schemas.microsoft.com/office/word/2010/wordprocessingGroup" xmlns:wpi="http://schemas.microsoft.com/office/word/2010/wordprocessingInk" xmlns:wne="http://schemas.microsoft.com/office/word/2006/wordml" xmlns:wps="http://schemas.microsoft.com/office/word/2010/wordprocessingShape" mc:Ignorable="w14 w15 w16se w16cid w16 w16cex w16sdtdh wp14">
+<w:document xmlns:wpc="http://schemas.microsoft.com/office/word/2010/wordprocessingCanvas" xmlns:cx="http://schemas.microsoft.com/office/drawing/2014/chartex" xmlns:cx1="http://schemas.microsoft.com/office/drawing/2015/9/8/chartex" xmlns:cx2="http://schemas.microsoft.com/office/drawing/2015/10/21/chartex" xmlns:cx3="http://schemas.microsoft.com/office/drawing/2016/5/9/chartex" xmlns:cx4="http://schemas.microsoft.com/office/drawing/2016/5/10/chartex" xmlns:cx5="http://schemas.microsoft.com/office/drawing/2016/5/11/chartex" xmlns:cx6="http://schemas.microsoft.com/office/drawing/2016/5/12/chartex" xmlns:cx7="http://schemas.microsoft.com/office/drawing/2016/5/13/chartex" xmlns:cx8="http://schemas.microsoft.com/office/drawing/2016/5/14/chartex" xmlns:mc="http://schemas.openxmlformats.org/markup-compatibility/2006" xmlns:aink="http://schemas.microsoft.com/office/drawing/2016/ink" xmlns:am3d="http://schemas.microsoft.com/office/drawing/2017/model3d" xmlns:o="urn:schemas-microsoft-com:office:office" xmlns:r="http://schemas.openxmlformats.org/officeDocument/2006/relationships" xmlns:m="http://schemas.openxmlformats.org/officeDocument/2006/math" xmlns:v="urn:schemas-microsoft-com:vml" xmlns:wp14="http://schemas.microsoft.com/office/word/2010/wordprocessingDrawing" xmlns:wp="http://schemas.openxmlformats.org/drawingml/2006/wordprocessingDrawing" xmlns:w10="urn:schemas-microsoft-com:office:word" xmlns:w="http://schemas.openxmlformats.org/wordprocessingml/2006/main" xmlns:w14="http://schemas.microsoft.com/office/word/2010/wordml" xmlns:w15="http://schemas.microsoft.com/office/word/2012/wordml" xmlns:w16cex="http://schemas.microsoft.com/office/word/2018/wordml/cex" xmlns:w16cid="http://schemas.microsoft.com/office/word/2016/wordml/cid" xmlns:w16="http://schemas.microsoft.com/office/word/2018/wordml" xmlns:w16sdtdh="http://schemas.microsoft.com/office/word/2020/wordml/sdtdatahash" xmlns:w16se="http://schemas.microsoft.com/office/word/2015/wordml/symex" xmlns:wpg="http://schemas.microsoft.com/office/word/2010/wordprocessingGroup" xmlns:wpi="http://schemas.microsoft.com/office/word/2010/wordprocessingInk" xmlns:wne="http://schemas.microsoft.com/office/word/2006/wordml" xmlns:wps="http://schemas.microsoft.com/office/word/2010/wordprocessingShape" mc:Ignorable="w14 w15 w16se w16cid w16 w16cex w16sdtdh wp14">
   <w:body>
     <w:p>
       <w:pPr>
@@ -167,381 +167,539 @@
         <w:rPr>
           <w:rFonts w:hint="eastAsia"/>
         </w:rPr>
-        <w:t># d</w:t>
-      </w:r>
-      <w:r>
-        <w:t>efining layers and the associated colors</w:t>
-      </w:r>
-    </w:p>
-    <w:p>
-      <w:r>
         <w:t xml:space="preserve"># </w:t>
       </w:r>
+      <w:proofErr w:type="gramStart"/>
+      <w:r>
+        <w:rPr>
+          <w:rFonts w:hint="eastAsia"/>
+        </w:rPr>
+        <w:t>d</w:t>
+      </w:r>
+      <w:r>
+        <w:t>efining</w:t>
+      </w:r>
+      <w:proofErr w:type="gramEnd"/>
+      <w:r>
+        <w:t xml:space="preserve"> layers and the associated colors</w:t>
+      </w:r>
+    </w:p>
+    <w:p>
+      <w:r>
+        <w:t xml:space="preserve"># </w:t>
+      </w:r>
+      <w:proofErr w:type="spellStart"/>
+      <w:proofErr w:type="gramStart"/>
+      <w:r>
+        <w:t>number</w:t>
+      </w:r>
+      <w:proofErr w:type="gramEnd"/>
+      <w:r>
+        <w:t>_of_</w:t>
+      </w:r>
+      <w:r>
+        <w:t>layers</w:t>
+      </w:r>
+      <w:proofErr w:type="spellEnd"/>
+      <w:r>
+        <w:t xml:space="preserve"> (total # of layers)</w:t>
+      </w:r>
+    </w:p>
+    <w:p>
+      <w:r>
+        <w:t xml:space="preserve"># </w:t>
+      </w:r>
+      <w:proofErr w:type="spellStart"/>
+      <w:proofErr w:type="gramStart"/>
+      <w:r>
+        <w:t>layer</w:t>
+      </w:r>
+      <w:proofErr w:type="gramEnd"/>
+      <w:r>
+        <w:rPr>
+          <w:rFonts w:hint="eastAsia"/>
+        </w:rPr>
+        <w:t>_</w:t>
+      </w:r>
+      <w:r>
+        <w:t>number</w:t>
+      </w:r>
+      <w:proofErr w:type="spellEnd"/>
+      <w:r>
+        <w:t xml:space="preserve"> </w:t>
+      </w:r>
+      <w:r>
+        <w:rPr>
+          <w:rFonts w:hint="eastAsia"/>
+        </w:rPr>
+        <w:t xml:space="preserve">  </w:t>
+      </w:r>
+      <w:proofErr w:type="spellStart"/>
+      <w:r>
+        <w:t>layer_name</w:t>
+      </w:r>
+      <w:proofErr w:type="spellEnd"/>
+    </w:p>
+    <w:p>
+      <w:proofErr w:type="spellStart"/>
       <w:r>
         <w:t>number_of_</w:t>
       </w:r>
       <w:r>
-        <w:t>layers (total # of layers)</w:t>
-      </w:r>
-    </w:p>
-    <w:p>
-      <w:r>
-        <w:t># layer</w:t>
-      </w:r>
-      <w:r>
-        <w:rPr>
-          <w:rFonts w:hint="eastAsia"/>
-        </w:rPr>
-        <w:t>_</w:t>
-      </w:r>
-      <w:r>
-        <w:t xml:space="preserve">number </w:t>
-      </w:r>
-      <w:r>
-        <w:rPr>
-          <w:rFonts w:hint="eastAsia"/>
-        </w:rPr>
+        <w:t>layers</w:t>
+      </w:r>
+      <w:proofErr w:type="spellEnd"/>
+      <w:r>
+        <w:t xml:space="preserve"> 3</w:t>
+      </w:r>
+    </w:p>
+    <w:p>
+      <w:proofErr w:type="gramStart"/>
+      <w:r>
+        <w:t xml:space="preserve">layer </w:t>
+      </w:r>
+      <w:r>
+        <w:t xml:space="preserve"> </w:t>
+      </w:r>
+      <w:r>
+        <w:t>1</w:t>
+      </w:r>
+      <w:proofErr w:type="gramEnd"/>
+      <w:r>
         <w:t xml:space="preserve">  </w:t>
       </w:r>
       <w:r>
-        <w:t>layer_name</w:t>
-      </w:r>
-    </w:p>
-    <w:p>
+        <w:t xml:space="preserve">  M1</w:t>
+      </w:r>
+    </w:p>
+    <w:p>
+      <w:proofErr w:type="gramStart"/>
+      <w:r>
+        <w:t xml:space="preserve">layer </w:t>
+      </w:r>
+      <w:r>
+        <w:t xml:space="preserve"> </w:t>
+      </w:r>
+      <w:r>
+        <w:t>2</w:t>
+      </w:r>
+      <w:proofErr w:type="gramEnd"/>
+      <w:r>
+        <w:t xml:space="preserve"> </w:t>
+      </w:r>
+      <w:r>
+        <w:t xml:space="preserve">   M2</w:t>
+      </w:r>
+    </w:p>
+    <w:p>
+      <w:proofErr w:type="gramStart"/>
+      <w:r>
+        <w:t xml:space="preserve">layer </w:t>
+      </w:r>
+      <w:r>
+        <w:t xml:space="preserve"> </w:t>
+      </w:r>
+      <w:r>
+        <w:t>3</w:t>
+      </w:r>
+      <w:proofErr w:type="gramEnd"/>
+      <w:r>
+        <w:t xml:space="preserve"> </w:t>
+      </w:r>
+      <w:r>
+        <w:t xml:space="preserve">   M3</w:t>
+      </w:r>
+    </w:p>
+    <w:p>
+      <w:proofErr w:type="spellStart"/>
+      <w:r>
+        <w:t>end_of_layer</w:t>
+      </w:r>
+      <w:proofErr w:type="spellEnd"/>
+    </w:p>
+    <w:p/>
+    <w:p>
+      <w:r>
+        <w:t xml:space="preserve"># </w:t>
+      </w:r>
+      <w:proofErr w:type="gramStart"/>
+      <w:r>
+        <w:t>descriptions</w:t>
+      </w:r>
+      <w:proofErr w:type="gramEnd"/>
+      <w:r>
+        <w:t xml:space="preserve"> of polygon</w:t>
+      </w:r>
+    </w:p>
+    <w:p>
+      <w:r>
+        <w:t xml:space="preserve"># </w:t>
+      </w:r>
+      <w:proofErr w:type="spellStart"/>
+      <w:r>
+        <w:t>layer_number</w:t>
+      </w:r>
+      <w:proofErr w:type="spellEnd"/>
+      <w:r>
+        <w:t xml:space="preserve">   x1 y</w:t>
+      </w:r>
+      <w:proofErr w:type="gramStart"/>
+      <w:r>
+        <w:t>1</w:t>
+      </w:r>
+      <w:r>
+        <w:t>,</w:t>
+      </w:r>
+      <w:r>
+        <w:t xml:space="preserve">  x</w:t>
+      </w:r>
+      <w:proofErr w:type="gramEnd"/>
+      <w:r>
+        <w:t>2 y2</w:t>
+      </w:r>
+      <w:r>
+        <w:t>,</w:t>
+      </w:r>
+      <w:r>
+        <w:t xml:space="preserve">  x3 y3</w:t>
+      </w:r>
+      <w:r>
+        <w:t>,</w:t>
+      </w:r>
+      <w:r>
+        <w:t xml:space="preserve">  x4 y4</w:t>
+      </w:r>
+      <w:r>
+        <w:t xml:space="preserve">, </w:t>
+      </w:r>
+      <w:r>
+        <w:t xml:space="preserve"> x1 y1   (enclosed</w:t>
+      </w:r>
+      <w:r>
+        <w:t>. Let’s use “,” to separate</w:t>
+      </w:r>
+      <w:r>
+        <w:t>)</w:t>
+      </w:r>
+    </w:p>
+    <w:p>
+      <w:proofErr w:type="spellStart"/>
       <w:r>
         <w:t>number_of_</w:t>
       </w:r>
-      <w:r>
-        <w:t>layers 3</w:t>
-      </w:r>
-    </w:p>
-    <w:p>
-      <w:r>
-        <w:t xml:space="preserve">layer </w:t>
-      </w:r>
-      <w:r>
-        <w:t xml:space="preserve"> </w:t>
-      </w:r>
+      <w:proofErr w:type="gramStart"/>
+      <w:r>
+        <w:t>polygon</w:t>
+      </w:r>
+      <w:r>
+        <w:t>s</w:t>
+      </w:r>
+      <w:proofErr w:type="spellEnd"/>
+      <w:r>
+        <w:t xml:space="preserve">  2</w:t>
+      </w:r>
+      <w:proofErr w:type="gramEnd"/>
+    </w:p>
+    <w:p>
+      <w:r>
+        <w:t>1</w:t>
+      </w:r>
+      <w:r>
+        <w:t xml:space="preserve"> </w:t>
+      </w:r>
+      <w:r>
+        <w:t xml:space="preserve"> </w:t>
+      </w:r>
+      <w:r>
+        <w:t xml:space="preserve"> </w:t>
+      </w:r>
+      <w:proofErr w:type="gramStart"/>
+      <w:r>
+        <w:t>0</w:t>
+      </w:r>
+      <w:r>
+        <w:t xml:space="preserve"> </w:t>
+      </w:r>
+      <w:r>
+        <w:t xml:space="preserve"> 0</w:t>
+      </w:r>
+      <w:proofErr w:type="gramEnd"/>
+      <w:r>
+        <w:t>,</w:t>
+      </w:r>
+      <w:r>
+        <w:t xml:space="preserve">  0 10</w:t>
+      </w:r>
+      <w:r>
+        <w:t xml:space="preserve">, </w:t>
+      </w:r>
+      <w:r>
+        <w:t xml:space="preserve"> </w:t>
+      </w:r>
+      <w:r>
+        <w:t xml:space="preserve"> 5 10</w:t>
+      </w:r>
+      <w:r>
+        <w:t xml:space="preserve">, </w:t>
+      </w:r>
+      <w:r>
+        <w:t xml:space="preserve"> 5</w:t>
+      </w:r>
+      <w:r>
+        <w:t xml:space="preserve"> </w:t>
+      </w:r>
+      <w:r>
+        <w:t xml:space="preserve"> -2</w:t>
+      </w:r>
+      <w:r>
+        <w:t>,</w:t>
+      </w:r>
+      <w:r>
+        <w:t xml:space="preserve">  0  0</w:t>
+      </w:r>
+    </w:p>
+    <w:p>
+      <w:r>
+        <w:t xml:space="preserve">2 </w:t>
+      </w:r>
+      <w:r>
+        <w:t xml:space="preserve"> </w:t>
+      </w:r>
+      <w:r>
+        <w:t xml:space="preserve"> </w:t>
+      </w:r>
+      <w:proofErr w:type="gramStart"/>
+      <w:r>
+        <w:t>1  1</w:t>
+      </w:r>
+      <w:proofErr w:type="gramEnd"/>
+      <w:r>
+        <w:t>,</w:t>
+      </w:r>
+      <w:r>
+        <w:t xml:space="preserve">  1 </w:t>
+      </w:r>
+      <w:r>
+        <w:t xml:space="preserve"> </w:t>
+      </w:r>
+      <w:r>
+        <w:t>8</w:t>
+      </w:r>
+      <w:r>
+        <w:t>,</w:t>
+      </w:r>
+      <w:r>
+        <w:t xml:space="preserve">  7 </w:t>
+      </w:r>
+      <w:r>
+        <w:t xml:space="preserve"> </w:t>
+      </w:r>
+      <w:r>
+        <w:t>8</w:t>
+      </w:r>
+      <w:r>
+        <w:t>,</w:t>
+      </w:r>
+      <w:r>
+        <w:t xml:space="preserve">  5  5</w:t>
+      </w:r>
+      <w:r>
+        <w:t xml:space="preserve">, </w:t>
+      </w:r>
+      <w:r>
+        <w:t xml:space="preserve"> 1  1 </w:t>
+      </w:r>
+    </w:p>
+    <w:p>
+      <w:proofErr w:type="spellStart"/>
+      <w:r>
+        <w:t>end_of_polygon</w:t>
+      </w:r>
+      <w:proofErr w:type="spellEnd"/>
+    </w:p>
+    <w:p/>
+    <w:p>
+      <w:r>
+        <w:t xml:space="preserve"># </w:t>
+      </w:r>
+      <w:proofErr w:type="gramStart"/>
+      <w:r>
+        <w:t>description</w:t>
+      </w:r>
+      <w:proofErr w:type="gramEnd"/>
+      <w:r>
+        <w:t xml:space="preserve"> of rectangles</w:t>
+      </w:r>
+    </w:p>
+    <w:p>
+      <w:r>
+        <w:t xml:space="preserve"># </w:t>
+      </w:r>
+      <w:proofErr w:type="spellStart"/>
+      <w:r>
+        <w:t>layer_</w:t>
+      </w:r>
+      <w:proofErr w:type="gramStart"/>
+      <w:r>
+        <w:t>number</w:t>
+      </w:r>
+      <w:proofErr w:type="spellEnd"/>
+      <w:r>
+        <w:t xml:space="preserve">  x</w:t>
+      </w:r>
+      <w:proofErr w:type="gramEnd"/>
+      <w:r>
+        <w:t>1 y1</w:t>
+      </w:r>
+      <w:r>
+        <w:t>,</w:t>
+      </w:r>
+      <w:r>
+        <w:t xml:space="preserve">  x2 y2</w:t>
+      </w:r>
+    </w:p>
+    <w:p>
+      <w:proofErr w:type="spellStart"/>
+      <w:r>
+        <w:t>number_of_rectangle</w:t>
+      </w:r>
+      <w:r>
+        <w:t>s</w:t>
+      </w:r>
+      <w:proofErr w:type="spellEnd"/>
+      <w:r>
+        <w:t xml:space="preserve"> 1</w:t>
+      </w:r>
+    </w:p>
+    <w:p>
+      <w:r>
+        <w:t xml:space="preserve">3  </w:t>
+      </w:r>
+      <w:r>
+        <w:t xml:space="preserve"> </w:t>
+      </w:r>
+      <w:r>
+        <w:t xml:space="preserve">2 </w:t>
+      </w:r>
+      <w:proofErr w:type="gramStart"/>
+      <w:r>
+        <w:t>4</w:t>
+      </w:r>
+      <w:r>
+        <w:t>,</w:t>
+      </w:r>
+      <w:r>
+        <w:t xml:space="preserve">  14</w:t>
+      </w:r>
+      <w:proofErr w:type="gramEnd"/>
+      <w:r>
+        <w:t xml:space="preserve">  8</w:t>
+      </w:r>
+    </w:p>
+    <w:p>
+      <w:proofErr w:type="spellStart"/>
+      <w:r>
+        <w:t>end_of_rectangle</w:t>
+      </w:r>
+      <w:proofErr w:type="spellEnd"/>
+    </w:p>
+    <w:p/>
+    <w:p>
+      <w:r>
+        <w:t>#</w:t>
+      </w:r>
+      <w:r>
+        <w:t xml:space="preserve"> </w:t>
+      </w:r>
+      <w:proofErr w:type="gramStart"/>
+      <w:r>
+        <w:t>description</w:t>
+      </w:r>
+      <w:proofErr w:type="gramEnd"/>
+      <w:r>
+        <w:t xml:space="preserve"> of</w:t>
+      </w:r>
+      <w:r>
+        <w:t xml:space="preserve"> texts (which </w:t>
+      </w:r>
+      <w:r>
+        <w:t>is</w:t>
+      </w:r>
+      <w:r>
+        <w:t xml:space="preserve"> placed at a location. For now, we do not define</w:t>
+      </w:r>
+      <w:r>
+        <w:t xml:space="preserve"> the</w:t>
+      </w:r>
+      <w:r>
+        <w:t xml:space="preserve"> font size)</w:t>
+      </w:r>
+    </w:p>
+    <w:p>
+      <w:r>
+        <w:t xml:space="preserve"># </w:t>
+      </w:r>
+      <w:proofErr w:type="spellStart"/>
+      <w:proofErr w:type="gramStart"/>
+      <w:r>
+        <w:t>layer</w:t>
+      </w:r>
+      <w:proofErr w:type="gramEnd"/>
+      <w:r>
+        <w:t>_number</w:t>
+      </w:r>
+      <w:proofErr w:type="spellEnd"/>
+      <w:r>
+        <w:t xml:space="preserve"> </w:t>
+      </w:r>
+      <w:r>
+        <w:t xml:space="preserve"> </w:t>
+      </w:r>
+      <w:r>
+        <w:t xml:space="preserve"> text</w:t>
+      </w:r>
+      <w:r>
+        <w:t xml:space="preserve"> </w:t>
+      </w:r>
+      <w:r>
+        <w:t xml:space="preserve"> </w:t>
+      </w:r>
+      <w:r>
+        <w:t xml:space="preserve"> location (x y)</w:t>
+      </w:r>
+    </w:p>
+    <w:p>
+      <w:proofErr w:type="spellStart"/>
+      <w:r>
+        <w:t>number_of_text</w:t>
+      </w:r>
+      <w:r>
+        <w:t>s</w:t>
+      </w:r>
+      <w:proofErr w:type="spellEnd"/>
+      <w:r>
+        <w:t xml:space="preserve"> 1</w:t>
+      </w:r>
+    </w:p>
+    <w:p>
+      <w:proofErr w:type="gramStart"/>
       <w:r>
         <w:t xml:space="preserve">1  </w:t>
       </w:r>
       <w:r>
-        <w:t xml:space="preserve">  M1</w:t>
-      </w:r>
-    </w:p>
-    <w:p>
-      <w:r>
-        <w:t xml:space="preserve">layer </w:t>
-      </w:r>
-      <w:r>
-        <w:t xml:space="preserve"> </w:t>
-      </w:r>
-      <w:r>
-        <w:t xml:space="preserve">2 </w:t>
-      </w:r>
-      <w:r>
-        <w:t xml:space="preserve">   M2</w:t>
-      </w:r>
-    </w:p>
-    <w:p>
-      <w:r>
-        <w:t xml:space="preserve">layer </w:t>
-      </w:r>
-      <w:r>
-        <w:t xml:space="preserve"> </w:t>
-      </w:r>
-      <w:r>
-        <w:t xml:space="preserve">3 </w:t>
-      </w:r>
-      <w:r>
-        <w:t xml:space="preserve">   M3</w:t>
-      </w:r>
-    </w:p>
-    <w:p>
-      <w:r>
-        <w:t>end_of_layer</w:t>
-      </w:r>
-    </w:p>
-    <w:p/>
-    <w:p>
-      <w:r>
-        <w:t># descriptions of polygon</w:t>
-      </w:r>
-    </w:p>
-    <w:p>
-      <w:r>
-        <w:t># layer_number   x1 y1</w:t>
-      </w:r>
-      <w:r>
-        <w:t>,</w:t>
-      </w:r>
-      <w:r>
-        <w:t xml:space="preserve">  x2 y2</w:t>
-      </w:r>
-      <w:r>
-        <w:t>,</w:t>
-      </w:r>
-      <w:r>
-        <w:t xml:space="preserve">  x3 y3</w:t>
-      </w:r>
-      <w:r>
-        <w:t>,</w:t>
-      </w:r>
-      <w:r>
-        <w:t xml:space="preserve">  x4 y4</w:t>
-      </w:r>
-      <w:r>
-        <w:t xml:space="preserve">, </w:t>
-      </w:r>
-      <w:r>
-        <w:t xml:space="preserve"> x1 y1   (enclosed</w:t>
-      </w:r>
-      <w:r>
-        <w:t>. Let’s use “,” to separate</w:t>
-      </w:r>
-      <w:r>
-        <w:t>)</w:t>
-      </w:r>
-    </w:p>
-    <w:p>
-      <w:r>
-        <w:t>number_of_</w:t>
-      </w:r>
-      <w:r>
-        <w:t>polygon</w:t>
-      </w:r>
-      <w:r>
-        <w:t>s</w:t>
-      </w:r>
-      <w:r>
-        <w:t xml:space="preserve">  2</w:t>
-      </w:r>
-    </w:p>
-    <w:p>
-      <w:r>
-        <w:t>1</w:t>
-      </w:r>
-      <w:r>
-        <w:t xml:space="preserve"> </w:t>
-      </w:r>
-      <w:r>
-        <w:t xml:space="preserve"> </w:t>
-      </w:r>
-      <w:r>
-        <w:t xml:space="preserve"> 0</w:t>
-      </w:r>
-      <w:r>
-        <w:t xml:space="preserve"> </w:t>
-      </w:r>
-      <w:r>
-        <w:t xml:space="preserve"> 0</w:t>
-      </w:r>
-      <w:r>
-        <w:t>,</w:t>
-      </w:r>
-      <w:r>
-        <w:t xml:space="preserve">  0 10</w:t>
-      </w:r>
-      <w:r>
-        <w:t xml:space="preserve">, </w:t>
-      </w:r>
-      <w:r>
-        <w:t xml:space="preserve"> </w:t>
-      </w:r>
-      <w:r>
-        <w:t xml:space="preserve"> 5 10</w:t>
-      </w:r>
-      <w:r>
-        <w:t xml:space="preserve">, </w:t>
-      </w:r>
-      <w:r>
-        <w:t xml:space="preserve"> 5</w:t>
-      </w:r>
-      <w:r>
-        <w:t xml:space="preserve"> </w:t>
-      </w:r>
-      <w:r>
-        <w:t xml:space="preserve"> -2</w:t>
-      </w:r>
-      <w:r>
-        <w:t>,</w:t>
-      </w:r>
-      <w:r>
-        <w:t xml:space="preserve">  0  0</w:t>
-      </w:r>
-    </w:p>
-    <w:p>
-      <w:r>
-        <w:t xml:space="preserve">2 </w:t>
-      </w:r>
-      <w:r>
-        <w:t xml:space="preserve"> </w:t>
-      </w:r>
-      <w:r>
-        <w:t xml:space="preserve"> 1  1</w:t>
-      </w:r>
-      <w:r>
-        <w:t>,</w:t>
-      </w:r>
-      <w:r>
-        <w:t xml:space="preserve">  1 </w:t>
-      </w:r>
-      <w:r>
-        <w:t xml:space="preserve"> </w:t>
-      </w:r>
-      <w:r>
-        <w:t>8</w:t>
-      </w:r>
-      <w:r>
-        <w:t>,</w:t>
-      </w:r>
-      <w:r>
-        <w:t xml:space="preserve">  7 </w:t>
-      </w:r>
-      <w:r>
-        <w:t xml:space="preserve"> </w:t>
-      </w:r>
-      <w:r>
-        <w:t>8</w:t>
-      </w:r>
-      <w:r>
-        <w:t>,</w:t>
-      </w:r>
-      <w:r>
-        <w:t xml:space="preserve">  5  5</w:t>
-      </w:r>
-      <w:r>
-        <w:t xml:space="preserve">, </w:t>
-      </w:r>
-      <w:r>
-        <w:t xml:space="preserve"> 1  1 </w:t>
-      </w:r>
-    </w:p>
-    <w:p>
-      <w:r>
-        <w:t>end_of_polygon</w:t>
-      </w:r>
-    </w:p>
-    <w:p/>
-    <w:p>
-      <w:r>
-        <w:t># description of rectangles</w:t>
-      </w:r>
-    </w:p>
-    <w:p>
-      <w:r>
-        <w:t># layer_number  x1 y1</w:t>
-      </w:r>
-      <w:r>
-        <w:t>,</w:t>
-      </w:r>
-      <w:r>
-        <w:t xml:space="preserve">  x2 y2</w:t>
-      </w:r>
-    </w:p>
-    <w:p>
-      <w:r>
-        <w:t>number_of_rectangle</w:t>
-      </w:r>
-      <w:r>
-        <w:t>s</w:t>
-      </w:r>
-      <w:r>
-        <w:t xml:space="preserve"> 1</w:t>
-      </w:r>
-    </w:p>
-    <w:p>
-      <w:r>
-        <w:t xml:space="preserve">3  </w:t>
-      </w:r>
-      <w:r>
-        <w:t xml:space="preserve"> </w:t>
-      </w:r>
-      <w:r>
-        <w:t>2 4</w:t>
-      </w:r>
-      <w:r>
-        <w:t>,</w:t>
-      </w:r>
-      <w:r>
-        <w:t xml:space="preserve">  14  8</w:t>
-      </w:r>
-    </w:p>
-    <w:p>
-      <w:r>
-        <w:t>end_of_rectangle</w:t>
-      </w:r>
-    </w:p>
-    <w:p/>
-    <w:p>
-      <w:r>
-        <w:t>#</w:t>
-      </w:r>
-      <w:r>
-        <w:t xml:space="preserve"> description of</w:t>
-      </w:r>
-      <w:r>
-        <w:t xml:space="preserve"> texts (which </w:t>
-      </w:r>
-      <w:r>
-        <w:t>is</w:t>
-      </w:r>
-      <w:r>
-        <w:t xml:space="preserve"> placed at a location. For now, we do not define</w:t>
-      </w:r>
-      <w:r>
-        <w:t xml:space="preserve"> the</w:t>
-      </w:r>
-      <w:r>
-        <w:t xml:space="preserve"> font size)</w:t>
-      </w:r>
-    </w:p>
-    <w:p>
-      <w:r>
-        <w:t># layer</w:t>
-      </w:r>
-      <w:r>
-        <w:t xml:space="preserve">_number </w:t>
-      </w:r>
-      <w:r>
-        <w:t xml:space="preserve"> </w:t>
-      </w:r>
-      <w:r>
-        <w:t xml:space="preserve"> text</w:t>
-      </w:r>
-      <w:r>
-        <w:t xml:space="preserve"> </w:t>
-      </w:r>
-      <w:r>
-        <w:t xml:space="preserve"> </w:t>
-      </w:r>
-      <w:r>
-        <w:t xml:space="preserve"> location (x y)</w:t>
-      </w:r>
-    </w:p>
-    <w:p>
-      <w:r>
-        <w:t>number_of_text</w:t>
-      </w:r>
-      <w:r>
-        <w:t>s</w:t>
-      </w:r>
-      <w:r>
-        <w:t xml:space="preserve"> 1</w:t>
-      </w:r>
-    </w:p>
-    <w:p>
-      <w:r>
-        <w:t xml:space="preserve">1  </w:t>
-      </w:r>
-      <w:r>
-        <w:t>A   4 5</w:t>
-      </w:r>
-    </w:p>
-    <w:p>
+        <w:t>A</w:t>
+      </w:r>
+      <w:proofErr w:type="gramEnd"/>
+      <w:r>
+        <w:t xml:space="preserve">   4 5</w:t>
+      </w:r>
+    </w:p>
+    <w:p>
+      <w:proofErr w:type="spellStart"/>
       <w:r>
         <w:t>end_of_text</w:t>
       </w:r>
+      <w:proofErr w:type="spellEnd"/>
     </w:p>
     <w:p/>
     <w:p>
@@ -592,8 +750,13 @@
       </w:r>
     </w:p>
     <w:p>
-      <w:r>
-        <w:t xml:space="preserve">number_of_layers </w:t>
+      <w:proofErr w:type="spellStart"/>
+      <w:r>
+        <w:t>number_of_layers</w:t>
+      </w:r>
+      <w:proofErr w:type="spellEnd"/>
+      <w:r>
+        <w:t xml:space="preserve"> </w:t>
       </w:r>
       <w:r>
         <w:t>1</w:t>
@@ -608,17 +771,29 @@
       </w:r>
     </w:p>
     <w:p>
+      <w:proofErr w:type="spellStart"/>
       <w:r>
         <w:t>end_of_layer</w:t>
       </w:r>
-    </w:p>
-    <w:p>
-      <w:r>
-        <w:t xml:space="preserve">number_of_polygons  </w:t>
+      <w:proofErr w:type="spellEnd"/>
+    </w:p>
+    <w:p>
+      <w:proofErr w:type="spellStart"/>
+      <w:r>
+        <w:t>number_of_</w:t>
+      </w:r>
+      <w:proofErr w:type="gramStart"/>
+      <w:r>
+        <w:t>polygons</w:t>
+      </w:r>
+      <w:proofErr w:type="spellEnd"/>
+      <w:r>
+        <w:t xml:space="preserve">  </w:t>
       </w:r>
       <w:r>
         <w:t>5</w:t>
       </w:r>
+      <w:proofErr w:type="gramEnd"/>
     </w:p>
     <w:p>
       <w:r>
@@ -627,8 +802,13 @@
       <w:r>
         <w:t xml:space="preserve"> </w:t>
       </w:r>
-      <w:r>
-        <w:t xml:space="preserve">0  0,  0 10,  </w:t>
+      <w:proofErr w:type="gramStart"/>
+      <w:r>
+        <w:t>0  0</w:t>
+      </w:r>
+      <w:proofErr w:type="gramEnd"/>
+      <w:r>
+        <w:t xml:space="preserve">,  0 10,  </w:t>
       </w:r>
       <w:r>
         <w:t xml:space="preserve">10 10,  10 0, </w:t>
@@ -641,6 +821,7 @@
       <w:r>
         <w:t xml:space="preserve">1   </w:t>
       </w:r>
+      <w:proofErr w:type="gramStart"/>
       <w:r>
         <w:t>1</w:t>
       </w:r>
@@ -653,6 +834,7 @@
       <w:r>
         <w:t>3</w:t>
       </w:r>
+      <w:proofErr w:type="gramEnd"/>
       <w:r>
         <w:t xml:space="preserve">, </w:t>
       </w:r>
@@ -697,8 +879,13 @@
       <w:r>
         <w:t xml:space="preserve">1   </w:t>
       </w:r>
-      <w:r>
-        <w:t xml:space="preserve">30  0,  </w:t>
+      <w:proofErr w:type="gramStart"/>
+      <w:r>
+        <w:t>30  0</w:t>
+      </w:r>
+      <w:proofErr w:type="gramEnd"/>
+      <w:r>
+        <w:t xml:space="preserve">,  </w:t>
       </w:r>
       <w:r>
         <w:t xml:space="preserve"> </w:t>
@@ -733,7 +920,15 @@
         <w:t xml:space="preserve">1    </w:t>
       </w:r>
       <w:r>
-        <w:t xml:space="preserve">0 40,    0  50,    </w:t>
+        <w:t xml:space="preserve">0 </w:t>
+      </w:r>
+      <w:proofErr w:type="gramStart"/>
+      <w:r>
+        <w:t xml:space="preserve">40,   </w:t>
+      </w:r>
+      <w:proofErr w:type="gramEnd"/>
+      <w:r>
+        <w:t xml:space="preserve"> 0  50,    </w:t>
       </w:r>
       <w:r>
         <w:t>6</w:t>
@@ -763,7 +958,15 @@
         <w:ind w:left="0"/>
       </w:pPr>
       <w:r>
-        <w:t>1   30  42,  30 50,   40  50,  40 42,  30 42</w:t>
+        <w:t xml:space="preserve">1   </w:t>
+      </w:r>
+      <w:proofErr w:type="gramStart"/>
+      <w:r>
+        <w:t>30  42</w:t>
+      </w:r>
+      <w:proofErr w:type="gramEnd"/>
+      <w:r>
+        <w:t>,  30 50,   40  50,  40 42,  30 42</w:t>
       </w:r>
     </w:p>
     <w:p>
@@ -778,13 +981,24 @@
       </w:r>
     </w:p>
     <w:p>
+      <w:proofErr w:type="spellStart"/>
       <w:r>
         <w:t>end_of_polygon</w:t>
       </w:r>
-    </w:p>
-    <w:p>
-      <w:r>
-        <w:t xml:space="preserve">number_of_rectangles  </w:t>
+      <w:proofErr w:type="spellEnd"/>
+    </w:p>
+    <w:p>
+      <w:proofErr w:type="spellStart"/>
+      <w:r>
+        <w:t>number_of_</w:t>
+      </w:r>
+      <w:proofErr w:type="gramStart"/>
+      <w:r>
+        <w:t>rectangles</w:t>
+      </w:r>
+      <w:proofErr w:type="spellEnd"/>
+      <w:r>
+        <w:t xml:space="preserve">  </w:t>
       </w:r>
       <w:r>
         <w:rPr>
@@ -792,11 +1006,14 @@
         </w:rPr>
         <w:t>3</w:t>
       </w:r>
-    </w:p>
-    <w:p>
+      <w:proofErr w:type="gramEnd"/>
+    </w:p>
+    <w:p>
+      <w:proofErr w:type="gramStart"/>
       <w:r>
         <w:t>1  0</w:t>
       </w:r>
+      <w:proofErr w:type="gramEnd"/>
       <w:r>
         <w:t xml:space="preserve"> </w:t>
       </w:r>
@@ -817,49 +1034,86 @@
       </w:r>
     </w:p>
     <w:p>
-      <w:r>
-        <w:t>1  13  46,  17 50</w:t>
-      </w:r>
-    </w:p>
-    <w:p>
-      <w:r>
-        <w:t>1  38  10,  40  13</w:t>
-      </w:r>
-    </w:p>
-    <w:p>
+      <w:proofErr w:type="gramStart"/>
+      <w:r>
+        <w:t>1  13</w:t>
+      </w:r>
+      <w:proofErr w:type="gramEnd"/>
+      <w:r>
+        <w:t xml:space="preserve">  46,  17 50</w:t>
+      </w:r>
+    </w:p>
+    <w:p>
+      <w:proofErr w:type="gramStart"/>
+      <w:r>
+        <w:t>1  38</w:t>
+      </w:r>
+      <w:proofErr w:type="gramEnd"/>
+      <w:r>
+        <w:t xml:space="preserve">  10,  40  13</w:t>
+      </w:r>
+    </w:p>
+    <w:p>
+      <w:proofErr w:type="spellStart"/>
       <w:r>
         <w:t>end_of_rectangle</w:t>
       </w:r>
-    </w:p>
-    <w:p>
-      <w:r>
-        <w:t>number_of_texts   3</w:t>
-      </w:r>
-    </w:p>
-    <w:p>
-      <w:r>
-        <w:t xml:space="preserve">1  C    21  21 </w:t>
-      </w:r>
-    </w:p>
-    <w:p>
-      <w:r>
-        <w:t>1  A   14  47</w:t>
-      </w:r>
-    </w:p>
-    <w:p>
-      <w:r>
-        <w:t xml:space="preserve">1  B   39  12    </w:t>
-      </w:r>
-    </w:p>
-    <w:p>
+      <w:proofErr w:type="spellEnd"/>
+    </w:p>
+    <w:p>
+      <w:proofErr w:type="spellStart"/>
+      <w:r>
+        <w:t>number_of_texts</w:t>
+      </w:r>
+      <w:proofErr w:type="spellEnd"/>
+      <w:r>
+        <w:t xml:space="preserve">   3</w:t>
+      </w:r>
+    </w:p>
+    <w:p>
+      <w:r>
+        <w:t xml:space="preserve">1  C    1  21 </w:t>
+      </w:r>
+    </w:p>
+    <w:p>
+      <w:proofErr w:type="gramStart"/>
+      <w:r>
+        <w:t>1  A</w:t>
+      </w:r>
+      <w:proofErr w:type="gramEnd"/>
+      <w:r>
+        <w:t xml:space="preserve">   14  47</w:t>
+      </w:r>
+    </w:p>
+    <w:p>
+      <w:proofErr w:type="gramStart"/>
+      <w:r>
+        <w:t>1  B</w:t>
+      </w:r>
+      <w:proofErr w:type="gramEnd"/>
+      <w:r>
+        <w:t xml:space="preserve">   39  12    </w:t>
+      </w:r>
+    </w:p>
+    <w:p>
+      <w:proofErr w:type="spellStart"/>
       <w:r>
         <w:t>end_of_text</w:t>
       </w:r>
+      <w:proofErr w:type="spellEnd"/>
     </w:p>
     <w:p/>
     <w:p>
       <w:r>
-        <w:t xml:space="preserve">Please write a parser to read in all the polygons, rectangles and texts. </w:t>
+        <w:t xml:space="preserve">Please write a parser to read in all the polygons, </w:t>
+      </w:r>
+      <w:proofErr w:type="gramStart"/>
+      <w:r>
+        <w:t>rectangles</w:t>
+      </w:r>
+      <w:proofErr w:type="gramEnd"/>
+      <w:r>
+        <w:t xml:space="preserve"> and texts. </w:t>
       </w:r>
     </w:p>
     <w:p>
@@ -913,7 +1167,7 @@
       </w:r>
       <w:r>
         <w:rPr>
-          <w:rFonts w:asciiTheme="minorHAnsi" w:eastAsia="新細明體" w:hAnsiTheme="minorHAnsi" w:cstheme="minorHAnsi"/>
+          <w:rFonts w:asciiTheme="minorHAnsi" w:eastAsia="PMingLiU" w:hAnsiTheme="minorHAnsi" w:cstheme="minorHAnsi"/>
         </w:rPr>
         <w:t>r</w:t>
       </w:r>
@@ -998,7 +1252,7 @@
 </file>
 
 <file path=word/numbering.xml><?xml version="1.0" encoding="utf-8"?>
-<w:numbering xmlns:wpc="http://schemas.microsoft.com/office/word/2010/wordprocessingCanvas" xmlns:cx="http://schemas.microsoft.com/office/drawing/2014/chartex" xmlns:cx1="http://schemas.microsoft.com/office/drawing/2015/9/8/chartex" xmlns:cx2="http://schemas.microsoft.com/office/drawing/2015/10/21/chartex" xmlns:cx3="http://schemas.microsoft.com/office/drawing/2016/5/9/chartex" xmlns:cx4="http://schemas.microsoft.com/office/drawing/2016/5/10/chartex" xmlns:cx5="http://schemas.microsoft.com/office/drawing/2016/5/11/chartex" xmlns:cx6="http://schemas.microsoft.com/office/drawing/2016/5/12/chartex" xmlns:cx7="http://schemas.microsoft.com/office/drawing/2016/5/13/chartex" xmlns:cx8="http://schemas.microsoft.com/office/drawing/2016/5/14/chartex" xmlns:mc="http://schemas.openxmlformats.org/markup-compatibility/2006" xmlns:aink="http://schemas.microsoft.com/office/drawing/2016/ink" xmlns:am3d="http://schemas.microsoft.com/office/drawing/2017/model3d" xmlns:o="urn:schemas-microsoft-com:office:office" xmlns:oel="http://schemas.microsoft.com/office/2019/extlst" xmlns:r="http://schemas.openxmlformats.org/officeDocument/2006/relationships" xmlns:m="http://schemas.openxmlformats.org/officeDocument/2006/math" xmlns:v="urn:schemas-microsoft-com:vml" xmlns:wp14="http://schemas.microsoft.com/office/word/2010/wordprocessingDrawing" xmlns:wp="http://schemas.openxmlformats.org/drawingml/2006/wordprocessingDrawing" xmlns:w10="urn:schemas-microsoft-com:office:word" xmlns:w="http://schemas.openxmlformats.org/wordprocessingml/2006/main" xmlns:w14="http://schemas.microsoft.com/office/word/2010/wordml" xmlns:w15="http://schemas.microsoft.com/office/word/2012/wordml" xmlns:w16cex="http://schemas.microsoft.com/office/word/2018/wordml/cex" xmlns:w16cid="http://schemas.microsoft.com/office/word/2016/wordml/cid" xmlns:w16="http://schemas.microsoft.com/office/word/2018/wordml" xmlns:w16sdtdh="http://schemas.microsoft.com/office/word/2020/wordml/sdtdatahash" xmlns:w16se="http://schemas.microsoft.com/office/word/2015/wordml/symex" xmlns:wpg="http://schemas.microsoft.com/office/word/2010/wordprocessingGroup" xmlns:wpi="http://schemas.microsoft.com/office/word/2010/wordprocessingInk" xmlns:wne="http://schemas.microsoft.com/office/word/2006/wordml" xmlns:wps="http://schemas.microsoft.com/office/word/2010/wordprocessingShape" mc:Ignorable="w14 w15 w16se w16cid w16 w16cex w16sdtdh wp14">
+<w:numbering xmlns:wpc="http://schemas.microsoft.com/office/word/2010/wordprocessingCanvas" xmlns:cx="http://schemas.microsoft.com/office/drawing/2014/chartex" xmlns:cx1="http://schemas.microsoft.com/office/drawing/2015/9/8/chartex" xmlns:cx2="http://schemas.microsoft.com/office/drawing/2015/10/21/chartex" xmlns:cx3="http://schemas.microsoft.com/office/drawing/2016/5/9/chartex" xmlns:cx4="http://schemas.microsoft.com/office/drawing/2016/5/10/chartex" xmlns:cx5="http://schemas.microsoft.com/office/drawing/2016/5/11/chartex" xmlns:cx6="http://schemas.microsoft.com/office/drawing/2016/5/12/chartex" xmlns:cx7="http://schemas.microsoft.com/office/drawing/2016/5/13/chartex" xmlns:cx8="http://schemas.microsoft.com/office/drawing/2016/5/14/chartex" xmlns:mc="http://schemas.openxmlformats.org/markup-compatibility/2006" xmlns:aink="http://schemas.microsoft.com/office/drawing/2016/ink" xmlns:am3d="http://schemas.microsoft.com/office/drawing/2017/model3d" xmlns:o="urn:schemas-microsoft-com:office:office" xmlns:r="http://schemas.openxmlformats.org/officeDocument/2006/relationships" xmlns:m="http://schemas.openxmlformats.org/officeDocument/2006/math" xmlns:v="urn:schemas-microsoft-com:vml" xmlns:wp14="http://schemas.microsoft.com/office/word/2010/wordprocessingDrawing" xmlns:wp="http://schemas.openxmlformats.org/drawingml/2006/wordprocessingDrawing" xmlns:w10="urn:schemas-microsoft-com:office:word" xmlns:w="http://schemas.openxmlformats.org/wordprocessingml/2006/main" xmlns:w14="http://schemas.microsoft.com/office/word/2010/wordml" xmlns:w15="http://schemas.microsoft.com/office/word/2012/wordml" xmlns:w16cex="http://schemas.microsoft.com/office/word/2018/wordml/cex" xmlns:w16cid="http://schemas.microsoft.com/office/word/2016/wordml/cid" xmlns:w16="http://schemas.microsoft.com/office/word/2018/wordml" xmlns:w16sdtdh="http://schemas.microsoft.com/office/word/2020/wordml/sdtdatahash" xmlns:w16se="http://schemas.microsoft.com/office/word/2015/wordml/symex" xmlns:wpg="http://schemas.microsoft.com/office/word/2010/wordprocessingGroup" xmlns:wpi="http://schemas.microsoft.com/office/word/2010/wordprocessingInk" xmlns:wne="http://schemas.microsoft.com/office/word/2006/wordml" xmlns:wps="http://schemas.microsoft.com/office/word/2010/wordprocessingShape" mc:Ignorable="w14 w15 w16se w16cid w16 w16cex w16sdtdh wp14">
   <w:abstractNum w:abstractNumId="0" w15:restartNumberingAfterBreak="0">
     <w:nsid w:val="06FA5649"/>
     <w:multiLevelType w:val="hybridMultilevel"/>
@@ -1761,28 +2015,28 @@
       </w:rPr>
     </w:lvl>
   </w:abstractNum>
-  <w:num w:numId="1" w16cid:durableId="492796987">
+  <w:num w:numId="1">
     <w:abstractNumId w:val="7"/>
   </w:num>
-  <w:num w:numId="2" w16cid:durableId="927619814">
+  <w:num w:numId="2">
     <w:abstractNumId w:val="0"/>
   </w:num>
-  <w:num w:numId="3" w16cid:durableId="774128805">
+  <w:num w:numId="3">
     <w:abstractNumId w:val="5"/>
   </w:num>
-  <w:num w:numId="4" w16cid:durableId="1434277963">
+  <w:num w:numId="4">
     <w:abstractNumId w:val="3"/>
   </w:num>
-  <w:num w:numId="5" w16cid:durableId="824393590">
+  <w:num w:numId="5">
     <w:abstractNumId w:val="2"/>
   </w:num>
-  <w:num w:numId="6" w16cid:durableId="1186014524">
+  <w:num w:numId="6">
     <w:abstractNumId w:val="1"/>
   </w:num>
-  <w:num w:numId="7" w16cid:durableId="1054886992">
+  <w:num w:numId="7">
     <w:abstractNumId w:val="4"/>
   </w:num>
-  <w:num w:numId="8" w16cid:durableId="420301564">
+  <w:num w:numId="8">
     <w:abstractNumId w:val="6"/>
   </w:num>
 </w:numbering>

</xml_diff>